<commit_message>
Pridėta pataisyta ataskaita: Marius Krajauskas IF2-10.docx
</commit_message>
<xml_diff>
--- a/Paulius Savickas IF2-10.docx
+++ b/Paulius Savickas IF2-10.docx
@@ -841,7 +841,19 @@
         <w:rPr>
           <w:sz w:val="24"/>
         </w:rPr>
-        <w:t>Paulius Savickas IFAi-2 (Informacinės sistemos)</w:t>
+        <w:t>Paulius Savickas IFAi-2 (Informacinės sistemos</w:t>
+      </w:r>
+      <w:r>
+        <w:rPr>
+          <w:sz w:val="24"/>
+        </w:rPr>
+        <w:t>, duomenų bazių programavimas</w:t>
+      </w:r>
+      <w:r>
+        <w:rPr>
+          <w:sz w:val="24"/>
+        </w:rPr>
+        <w:t>)</w:t>
       </w:r>
     </w:p>
     <w:p>
@@ -855,27 +867,19 @@
         <w:rPr>
           <w:sz w:val="24"/>
         </w:rPr>
-        <w:t xml:space="preserve">Marius </w:t>
-      </w:r>
-      <w:proofErr w:type="spellStart"/>
-      <w:r>
-        <w:rPr>
-          <w:sz w:val="24"/>
-        </w:rPr>
-        <w:t>Krajauskas</w:t>
-      </w:r>
-      <w:proofErr w:type="spellEnd"/>
-      <w:r>
-        <w:rPr>
-          <w:sz w:val="24"/>
-        </w:rPr>
-        <w:t xml:space="preserve"> IFAi-2 </w:t>
-      </w:r>
-      <w:r>
-        <w:rPr>
-          <w:sz w:val="24"/>
-        </w:rPr>
-        <w:t>(Informacinės sistemos)</w:t>
+        <w:t>Marius Krajauskas IFAi-2 (Informacinės sistemos</w:t>
+      </w:r>
+      <w:r>
+        <w:rPr>
+          <w:sz w:val="24"/>
+        </w:rPr>
+        <w:t>, duomenų bazių programavimas</w:t>
+      </w:r>
+      <w:r>
+        <w:rPr>
+          <w:sz w:val="24"/>
+        </w:rPr>
+        <w:t>)</w:t>
       </w:r>
     </w:p>
     <w:p>
@@ -889,27 +893,51 @@
         <w:rPr>
           <w:sz w:val="24"/>
         </w:rPr>
-        <w:t xml:space="preserve">Martynas </w:t>
-      </w:r>
-      <w:proofErr w:type="spellStart"/>
-      <w:r>
-        <w:rPr>
-          <w:sz w:val="24"/>
-        </w:rPr>
-        <w:t>Sudintas</w:t>
-      </w:r>
-      <w:proofErr w:type="spellEnd"/>
-      <w:r>
-        <w:rPr>
-          <w:sz w:val="24"/>
-        </w:rPr>
-        <w:t xml:space="preserve"> IFAi-2 </w:t>
-      </w:r>
-      <w:r>
-        <w:rPr>
-          <w:sz w:val="24"/>
-        </w:rPr>
-        <w:t>(Informacinės sistemos)</w:t>
+        <w:t>Martynas Sudintas IFAi-2 (Informacinės sistemos</w:t>
+      </w:r>
+      <w:r>
+        <w:rPr>
+          <w:sz w:val="24"/>
+        </w:rPr>
+        <w:t>, duomenų bazių programavimas</w:t>
+      </w:r>
+      <w:r>
+        <w:rPr>
+          <w:sz w:val="24"/>
+        </w:rPr>
+        <w:t>)</w:t>
+      </w:r>
+    </w:p>
+    <w:p>
+      <w:pPr>
+        <w:pStyle w:val="BDTEKSTAS"/>
+        <w:rPr>
+          <w:sz w:val="24"/>
+        </w:rPr>
+      </w:pPr>
+      <w:r>
+        <w:rPr>
+          <w:sz w:val="24"/>
+        </w:rPr>
+        <w:t>Jonas Meidus IFAi-2 (</w:t>
+      </w:r>
+      <w:r>
+        <w:rPr>
+          <w:sz w:val="24"/>
+        </w:rPr>
+        <w:t>Informacinės sistemos</w:t>
+      </w:r>
+      <w:r>
+        <w:rPr>
+          <w:sz w:val="24"/>
+        </w:rPr>
+        <w:t>, duomenų bazių programavimas</w:t>
+      </w:r>
+      <w:r>
+        <w:rPr>
+          <w:sz w:val="24"/>
+        </w:rPr>
+        <w:t>)</w:t>
       </w:r>
     </w:p>
     <w:p>
@@ -932,6 +960,15 @@
       <w:bookmarkEnd w:id="3"/>
     </w:p>
     <w:p>
+      <w:r>
+        <w:t>Bus kuriama elektroninė rūbų parduotuvė. Joje bus galima atlikti visus su prekių peržiūra bei užsakymu reikalingus veiksmus. (prekių rūšiavimas, filtravimas, atrinkimas, p</w:t>
+      </w:r>
+      <w:r>
+        <w:t>adėjimas į krepšelį, užsakymas). Parduotuvės atvaizdavimui bus naudojama php su Symfony karkasu. Ši parduotuvė turės administravimo programą, kuria bus galima: įvesti/ištrinti/atnaujinti prekes, redaguoti kainas, redaguoti užsakymų būseną, peržiūrėti pardavimų statistiką. Ši programa bus kuriama naudojant C# (windows forms).</w:t>
+      </w:r>
+      <w:r>
+        <w:t xml:space="preserve"> </w:t>
+      </w:r>
       <w:bookmarkStart w:id="4" w:name="_GoBack"/>
       <w:bookmarkEnd w:id="4"/>
     </w:p>
@@ -2961,7 +2998,7 @@
 </file>
 
 <file path=customXml/itemProps1.xml><?xml version="1.0" encoding="utf-8"?>
-<ds:datastoreItem xmlns:ds="http://schemas.openxmlformats.org/officeDocument/2006/customXml" ds:itemID="{7316FC11-B20A-4EC8-9ACD-72EFB2ABA8D3}">
+<ds:datastoreItem xmlns:ds="http://schemas.openxmlformats.org/officeDocument/2006/customXml" ds:itemID="{DC5A4A9A-87CC-413E-BE7B-9626F449CEDC}">
   <ds:schemaRefs>
     <ds:schemaRef ds:uri="http://schemas.openxmlformats.org/officeDocument/2006/bibliography"/>
   </ds:schemaRefs>

</xml_diff>